<commit_message>
estado del arte amazon
</commit_message>
<xml_diff>
--- a/Documentacion/Estado del arte/Caso de estudio Amazon Marketplace.docx
+++ b/Documentacion/Estado del arte/Caso de estudio Amazon Marketplace.docx
@@ -17,7 +17,10 @@
     </w:p>
     <w:p>
       <w:r>
-        <w:t>Generalidadades sobre Amazon</w:t>
+        <w:t>Generalidades</w:t>
+      </w:r>
+      <w:r>
+        <w:t xml:space="preserve"> sobre Amazon</w:t>
       </w:r>
     </w:p>
     <w:p>
@@ -40,7 +43,7 @@
           <w:sz w:val="18"/>
           <w:szCs w:val="18"/>
         </w:rPr>
-        <w:t>4</w:t>
+        <w:t>5</w:t>
       </w:r>
       <w:r>
         <w:rPr>
@@ -96,7 +99,21 @@
           <w:sz w:val="18"/>
           <w:szCs w:val="18"/>
         </w:rPr>
-        <w:t>Amazon, aparte de tener su propio portal de mercadeo electrónico “Amazon Marketplace” (el presente caso de estudio), brinda una plataforma a través de la cual las pequeñas y medianas empresas pueden crear portales web para vender sus propios productos, asi como los de el catalogo de Amazon logrando una relación de ganar-ganar entre ambas empresas. Por otro lado ofrece servicios que permiten a los autores, músicos, productores, desarrolladores entre otros a publicar y vender sus productos.</w:t>
+        <w:t xml:space="preserve">Amazon, aparte de tener su propio portal de mercadeo electrónico “Amazon Marketplace” (el presente caso de estudio), brinda una plataforma a través de la cual las pequeñas y medianas empresas pueden crear portales web para vender sus propios productos, </w:t>
+      </w:r>
+      <w:r>
+        <w:rPr>
+          <w:sz w:val="18"/>
+          <w:szCs w:val="18"/>
+        </w:rPr>
+        <w:t>así</w:t>
+      </w:r>
+      <w:r>
+        <w:rPr>
+          <w:sz w:val="18"/>
+          <w:szCs w:val="18"/>
+        </w:rPr>
+        <w:t xml:space="preserve"> como los de el catalogo de Amazon logrando una relación de ganar-ganar entre ambas empresas. Por otro lado ofrece servicios que permiten a los autores, músicos, productores, desarrolladores entre otros a publicar y vender sus productos.</w:t>
       </w:r>
     </w:p>
     <w:p>
@@ -179,7 +196,21 @@
           <w:szCs w:val="18"/>
         </w:rPr>
         <w:tab/>
-        <w:t>Entre las principales y más atractivas características del presente caso de estudio, se encuentras los principios bajo los cuales se creó Amazon. La idea del fundador Jeff Bezos era la de crear un lugar de mercadeo electrónico en el cual el usuario final pueda encontrar literalmente lo que desee, no solo obteniéndolo de manera rápida, sino que de manera segura y al mejor precio de mercado. Con esta idea se fueron creando las diferentes estrategias comerciales que hacen de Amazon uno de los sitios de comercio electrónico mas visitados de todo mundo.</w:t>
+        <w:t xml:space="preserve">Entre las principales y más atractivas características del presente caso de estudio, se encuentras los principios bajo los cuales se creó Amazon. La idea del fundador Jeff Bezos era la de crear un lugar de mercadeo electrónico en el cual el usuario final pueda encontrar literalmente lo que desee, no solo obteniéndolo de manera rápida, sino que de manera segura y al mejor precio de mercado. Con esta idea se fueron creando las diferentes estrategias comerciales que hacen de Amazon uno de los sitios de comercio electrónico </w:t>
+      </w:r>
+      <w:r>
+        <w:rPr>
+          <w:sz w:val="18"/>
+          <w:szCs w:val="18"/>
+        </w:rPr>
+        <w:t>más</w:t>
+      </w:r>
+      <w:r>
+        <w:rPr>
+          <w:sz w:val="18"/>
+          <w:szCs w:val="18"/>
+        </w:rPr>
+        <w:t xml:space="preserve"> visitados de todo mundo.</w:t>
       </w:r>
     </w:p>
     <w:p>
@@ -197,32 +228,1218 @@
     </w:p>
     <w:p>
       <w:pPr>
+        <w:ind w:firstLine="708"/>
         <w:rPr>
           <w:sz w:val="18"/>
           <w:szCs w:val="18"/>
         </w:rPr>
       </w:pPr>
+      <w:r>
+        <w:rPr>
+          <w:sz w:val="18"/>
+          <w:szCs w:val="18"/>
+        </w:rPr>
+        <w:t xml:space="preserve">Amazon, como se menciona previamente fue creada </w:t>
+      </w:r>
+      <w:r>
+        <w:rPr>
+          <w:sz w:val="18"/>
+          <w:szCs w:val="18"/>
+        </w:rPr>
+        <w:t>el 16 de julio de</w:t>
+      </w:r>
+      <w:r>
+        <w:rPr>
+          <w:sz w:val="18"/>
+          <w:szCs w:val="18"/>
+        </w:rPr>
+        <w:t xml:space="preserve"> 199</w:t>
+      </w:r>
+      <w:r>
+        <w:rPr>
+          <w:sz w:val="18"/>
+          <w:szCs w:val="18"/>
+        </w:rPr>
+        <w:t xml:space="preserve">5 (fecha de </w:t>
+      </w:r>
+      <w:r>
+        <w:rPr>
+          <w:sz w:val="18"/>
+          <w:szCs w:val="18"/>
+        </w:rPr>
+        <w:t>publicación</w:t>
+      </w:r>
+      <w:r>
+        <w:rPr>
+          <w:sz w:val="18"/>
+          <w:szCs w:val="18"/>
+        </w:rPr>
+        <w:t xml:space="preserve"> del sitio web)</w:t>
+      </w:r>
+      <w:r>
+        <w:rPr>
+          <w:sz w:val="18"/>
+          <w:szCs w:val="18"/>
+        </w:rPr>
+        <w:t>, en un principio llamada “Cadabra” (cadabra.com) y luego fue rebautizada a “Amazon”</w:t>
+      </w:r>
+      <w:r>
+        <w:rPr>
+          <w:sz w:val="18"/>
+          <w:szCs w:val="18"/>
+        </w:rPr>
+        <w:t xml:space="preserve"> por la similitud del previo nombre con “cadaver”</w:t>
+      </w:r>
+      <w:r>
+        <w:rPr>
+          <w:sz w:val="18"/>
+          <w:szCs w:val="18"/>
+        </w:rPr>
+        <w:t xml:space="preserve">. Jeffrey Bezos </w:t>
+      </w:r>
+      <w:r>
+        <w:rPr>
+          <w:sz w:val="18"/>
+          <w:szCs w:val="18"/>
+        </w:rPr>
+        <w:t xml:space="preserve">trabajó como subdirector de una firma de servicios financieros “D.E. Shaw” en Nueva York. </w:t>
+      </w:r>
+      <w:r>
+        <w:rPr>
+          <w:sz w:val="18"/>
+          <w:szCs w:val="18"/>
+        </w:rPr>
+        <w:t>Tenía</w:t>
+      </w:r>
+      <w:r>
+        <w:rPr>
+          <w:sz w:val="18"/>
+          <w:szCs w:val="18"/>
+        </w:rPr>
+        <w:t xml:space="preserve"> el sueño de crear una tienda competitiva </w:t>
+      </w:r>
+      <w:r>
+        <w:rPr>
+          <w:sz w:val="18"/>
+          <w:szCs w:val="18"/>
+        </w:rPr>
+        <w:t>explotando</w:t>
+      </w:r>
+      <w:r>
+        <w:rPr>
+          <w:sz w:val="18"/>
+          <w:szCs w:val="18"/>
+        </w:rPr>
+        <w:t xml:space="preserve"> las capacidades de internet, en ese entonces en pleno </w:t>
+      </w:r>
+      <w:r>
+        <w:rPr>
+          <w:sz w:val="18"/>
+          <w:szCs w:val="18"/>
+        </w:rPr>
+        <w:t>crecimiento</w:t>
+      </w:r>
+      <w:r>
+        <w:rPr>
+          <w:sz w:val="18"/>
+          <w:szCs w:val="18"/>
+        </w:rPr>
+        <w:t xml:space="preserve">. Fue hasta 1995 que creó su propia empresa de venta de libros en </w:t>
+      </w:r>
+      <w:r>
+        <w:rPr>
+          <w:sz w:val="18"/>
+          <w:szCs w:val="18"/>
+        </w:rPr>
+        <w:t>línea</w:t>
+      </w:r>
+      <w:r>
+        <w:rPr>
+          <w:sz w:val="18"/>
+          <w:szCs w:val="18"/>
+        </w:rPr>
+        <w:t xml:space="preserve"> distribuidos desde su propia casa</w:t>
+      </w:r>
+      <w:r>
+        <w:rPr>
+          <w:sz w:val="18"/>
+          <w:szCs w:val="18"/>
+        </w:rPr>
+        <w:t>, ubicada en Seattle, Washington</w:t>
+      </w:r>
+      <w:r>
+        <w:rPr>
+          <w:sz w:val="18"/>
+          <w:szCs w:val="18"/>
+        </w:rPr>
+        <w:t xml:space="preserve">. Amazon </w:t>
+      </w:r>
+      <w:r>
+        <w:rPr>
+          <w:sz w:val="18"/>
+          <w:szCs w:val="18"/>
+        </w:rPr>
+        <w:t>creció</w:t>
+      </w:r>
+      <w:r>
+        <w:rPr>
+          <w:sz w:val="18"/>
+          <w:szCs w:val="18"/>
+        </w:rPr>
+        <w:t xml:space="preserve"> </w:t>
+      </w:r>
+      <w:r>
+        <w:rPr>
+          <w:sz w:val="18"/>
+          <w:szCs w:val="18"/>
+        </w:rPr>
+        <w:t>rápidamente</w:t>
+      </w:r>
+      <w:r>
+        <w:rPr>
+          <w:sz w:val="18"/>
+          <w:szCs w:val="18"/>
+        </w:rPr>
+        <w:t xml:space="preserve">, en sus primeros </w:t>
+      </w:r>
+      <w:r>
+        <w:rPr>
+          <w:sz w:val="18"/>
+          <w:szCs w:val="18"/>
+        </w:rPr>
+        <w:t>días</w:t>
+      </w:r>
+      <w:r>
+        <w:rPr>
+          <w:sz w:val="18"/>
+          <w:szCs w:val="18"/>
+        </w:rPr>
+        <w:t xml:space="preserve"> vendía </w:t>
+      </w:r>
+      <w:r>
+        <w:rPr>
+          <w:sz w:val="18"/>
+          <w:szCs w:val="18"/>
+        </w:rPr>
+        <w:t>aproximadamente</w:t>
+      </w:r>
+      <w:r>
+        <w:rPr>
+          <w:sz w:val="18"/>
+          <w:szCs w:val="18"/>
+        </w:rPr>
+        <w:t xml:space="preserve"> media docena de libros, en octubre del mismo año registró un tope de 100 libros en un </w:t>
+      </w:r>
+      <w:r>
+        <w:rPr>
+          <w:sz w:val="18"/>
+          <w:szCs w:val="18"/>
+        </w:rPr>
+        <w:t>día</w:t>
+      </w:r>
+      <w:r>
+        <w:rPr>
+          <w:sz w:val="18"/>
+          <w:szCs w:val="18"/>
+        </w:rPr>
+        <w:t xml:space="preserve"> y en </w:t>
+      </w:r>
+      <w:r>
+        <w:rPr>
+          <w:sz w:val="18"/>
+          <w:szCs w:val="18"/>
+        </w:rPr>
+        <w:t>cuestión</w:t>
+      </w:r>
+      <w:r>
+        <w:rPr>
+          <w:sz w:val="18"/>
+          <w:szCs w:val="18"/>
+        </w:rPr>
+        <w:t xml:space="preserve"> de menos de un año llego a vender 100 libros en una hora. </w:t>
+      </w:r>
+    </w:p>
+    <w:p>
+      <w:pPr>
+        <w:ind w:firstLine="708"/>
+        <w:rPr>
+          <w:sz w:val="18"/>
+          <w:szCs w:val="18"/>
+        </w:rPr>
+      </w:pPr>
+      <w:r>
+        <w:rPr>
+          <w:sz w:val="18"/>
+          <w:szCs w:val="18"/>
+        </w:rPr>
+        <w:t xml:space="preserve">Hoy, a casi 13 años de su fundación, Amazon está presente en más de siete países con más de veinte localizaciones de almacenamiento alrededor del mundo, vendiendo o solo libros, sino ofreciendo una enorme gama de productos y servicios, entre los cuales encontramos libros, ropa, comida, incursionó también en la industria de los pañales, ofrece plataformas como servicio para el desarrollo en la nube, servicios web, entre muchísimos otros. </w:t>
+      </w:r>
+      <w:r>
+        <w:rPr>
+          <w:sz w:val="18"/>
+          <w:szCs w:val="18"/>
+        </w:rPr>
+        <w:t xml:space="preserve">Amazon ha </w:t>
+      </w:r>
+      <w:r>
+        <w:rPr>
+          <w:sz w:val="18"/>
+          <w:szCs w:val="18"/>
+        </w:rPr>
+        <w:t>absorbido</w:t>
+      </w:r>
+      <w:r>
+        <w:rPr>
+          <w:sz w:val="18"/>
+          <w:szCs w:val="18"/>
+        </w:rPr>
+        <w:t xml:space="preserve"> numerosas empresas, entre algunas de éstas se encuentran “Audible” (empresa de </w:t>
+      </w:r>
+      <w:r>
+        <w:rPr>
+          <w:sz w:val="18"/>
+          <w:szCs w:val="18"/>
+        </w:rPr>
+        <w:t>audio libros</w:t>
+      </w:r>
+      <w:r>
+        <w:rPr>
+          <w:sz w:val="18"/>
+          <w:szCs w:val="18"/>
+        </w:rPr>
+        <w:t>), “BookSurge” (dedicada a los libros de baja demanda), Mobipocket (ebooks y dispositivos para ebooks), “Fabric” (una empresa de costura) entre otras.</w:t>
+      </w:r>
+    </w:p>
+    <w:p>
+      <w:pPr>
+        <w:rPr>
+          <w:sz w:val="18"/>
+          <w:szCs w:val="18"/>
+        </w:rPr>
+      </w:pPr>
     </w:p>
     <w:p/>
     <w:p>
       <w:r>
-        <w:t>Ammazon MarketPlace</w:t>
+        <w:lastRenderedPageBreak/>
+        <w:t>A lo concreto</w:t>
+      </w:r>
+    </w:p>
+    <w:p>
+      <w:pPr>
+        <w:rPr>
+          <w:sz w:val="18"/>
+          <w:szCs w:val="18"/>
+        </w:rPr>
+      </w:pPr>
+      <w:r>
+        <w:rPr>
+          <w:sz w:val="18"/>
+          <w:szCs w:val="18"/>
+        </w:rPr>
+        <w:tab/>
+        <w:t xml:space="preserve">Desde un comienzo la idea de Jeff era utilizar su sitio web como punto de entrada para la venta al por menor de libros y delegar la </w:t>
+      </w:r>
+      <w:r>
+        <w:rPr>
+          <w:sz w:val="18"/>
+          <w:szCs w:val="18"/>
+        </w:rPr>
+        <w:t>logística</w:t>
+      </w:r>
+      <w:r>
+        <w:rPr>
+          <w:sz w:val="18"/>
+          <w:szCs w:val="18"/>
+        </w:rPr>
+        <w:t xml:space="preserve"> a los distribuidores regionales. Todo cambio cuando se dieron cuenta que los distribuidores no estaban lo suficientemente organizados para realizar los </w:t>
+      </w:r>
+      <w:r>
+        <w:rPr>
+          <w:sz w:val="18"/>
+          <w:szCs w:val="18"/>
+        </w:rPr>
+        <w:t>envíos</w:t>
+      </w:r>
+      <w:r>
+        <w:rPr>
+          <w:sz w:val="18"/>
+          <w:szCs w:val="18"/>
+        </w:rPr>
+        <w:t xml:space="preserve"> en tiempo y forma. Analizando esta problemática llegaron a la conclusión que la clave era tener sus propios </w:t>
+      </w:r>
+      <w:r>
+        <w:rPr>
+          <w:sz w:val="18"/>
+          <w:szCs w:val="18"/>
+        </w:rPr>
+        <w:t>depósitos</w:t>
+      </w:r>
+      <w:r>
+        <w:rPr>
+          <w:sz w:val="18"/>
+          <w:szCs w:val="18"/>
+        </w:rPr>
+        <w:t xml:space="preserve"> de libros y </w:t>
+      </w:r>
+      <w:r>
+        <w:rPr>
+          <w:sz w:val="18"/>
+          <w:szCs w:val="18"/>
+        </w:rPr>
+        <w:t>enviarlos</w:t>
+      </w:r>
+      <w:r>
+        <w:rPr>
+          <w:sz w:val="18"/>
+          <w:szCs w:val="18"/>
+        </w:rPr>
+        <w:t xml:space="preserve"> ellos mismos. Esta estrategia no solo soluciona el problema del tiempo que tomaba la </w:t>
+      </w:r>
+      <w:r>
+        <w:rPr>
+          <w:sz w:val="18"/>
+          <w:szCs w:val="18"/>
+        </w:rPr>
+        <w:t>intervención</w:t>
+      </w:r>
+      <w:r>
+        <w:rPr>
+          <w:sz w:val="18"/>
+          <w:szCs w:val="18"/>
+        </w:rPr>
+        <w:t xml:space="preserve"> de distribuidores externos, sino que </w:t>
+      </w:r>
+      <w:r>
+        <w:rPr>
+          <w:sz w:val="18"/>
+          <w:szCs w:val="18"/>
+        </w:rPr>
+        <w:t>también</w:t>
+      </w:r>
+      <w:r>
+        <w:rPr>
+          <w:sz w:val="18"/>
+          <w:szCs w:val="18"/>
+        </w:rPr>
+        <w:t xml:space="preserve"> abarató </w:t>
+      </w:r>
+      <w:r>
+        <w:rPr>
+          <w:sz w:val="18"/>
+          <w:szCs w:val="18"/>
+        </w:rPr>
+        <w:t>drásticamente</w:t>
+      </w:r>
+      <w:r>
+        <w:rPr>
+          <w:sz w:val="18"/>
+          <w:szCs w:val="18"/>
+        </w:rPr>
+        <w:t xml:space="preserve"> los costos en </w:t>
+      </w:r>
+      <w:r>
+        <w:rPr>
+          <w:sz w:val="18"/>
+          <w:szCs w:val="18"/>
+        </w:rPr>
+        <w:t>logística</w:t>
+      </w:r>
+      <w:r>
+        <w:rPr>
+          <w:sz w:val="18"/>
+          <w:szCs w:val="18"/>
+        </w:rPr>
+        <w:t>, parte del motivo por el cual Amazon tiene los mejores precios en los productos del mercado.</w:t>
+      </w:r>
+    </w:p>
+    <w:p>
+      <w:pPr>
+        <w:rPr>
+          <w:sz w:val="18"/>
+          <w:szCs w:val="18"/>
+        </w:rPr>
+      </w:pPr>
+      <w:r>
+        <w:rPr>
+          <w:sz w:val="18"/>
+          <w:szCs w:val="18"/>
+        </w:rPr>
+        <w:tab/>
+        <w:t xml:space="preserve">Dado el importante incremento en las ventas, habiendo </w:t>
+      </w:r>
+      <w:r>
+        <w:rPr>
+          <w:sz w:val="18"/>
+          <w:szCs w:val="18"/>
+        </w:rPr>
+        <w:t>comenzado</w:t>
+      </w:r>
+      <w:r>
+        <w:rPr>
+          <w:sz w:val="18"/>
+          <w:szCs w:val="18"/>
+        </w:rPr>
+        <w:t xml:space="preserve"> desde el </w:t>
+      </w:r>
+      <w:r>
+        <w:rPr>
+          <w:sz w:val="18"/>
+          <w:szCs w:val="18"/>
+        </w:rPr>
+        <w:t>garaje</w:t>
+      </w:r>
+      <w:r>
+        <w:rPr>
+          <w:sz w:val="18"/>
+          <w:szCs w:val="18"/>
+        </w:rPr>
+        <w:t xml:space="preserve"> de la casa del fundador, Amazon debió extender sus </w:t>
+      </w:r>
+      <w:r>
+        <w:rPr>
+          <w:sz w:val="18"/>
+          <w:szCs w:val="18"/>
+        </w:rPr>
+        <w:t>depósitos</w:t>
+      </w:r>
+      <w:r>
+        <w:rPr>
+          <w:sz w:val="18"/>
+          <w:szCs w:val="18"/>
+        </w:rPr>
+        <w:t xml:space="preserve">, en un comienzo a un local comercial de 400 pies cuadrados en 1995, a 2 locales sumando 300000 pies cuadrados en 1997 a finalmente llegar a los 50 locales sumando 26000000 pies cuadrados de almacenamiento (ultima </w:t>
+      </w:r>
+      <w:r>
+        <w:rPr>
+          <w:sz w:val="18"/>
+          <w:szCs w:val="18"/>
+        </w:rPr>
+        <w:t>estimación</w:t>
+      </w:r>
+      <w:r>
+        <w:rPr>
+          <w:sz w:val="18"/>
+          <w:szCs w:val="18"/>
+        </w:rPr>
+        <w:t xml:space="preserve"> en el año 2010).</w:t>
+      </w:r>
+    </w:p>
+    <w:p>
+      <w:pPr>
+        <w:rPr>
+          <w:sz w:val="18"/>
+          <w:szCs w:val="18"/>
+        </w:rPr>
+      </w:pPr>
+      <w:r>
+        <w:rPr>
+          <w:sz w:val="18"/>
+          <w:szCs w:val="18"/>
+        </w:rPr>
+        <w:tab/>
+        <w:t xml:space="preserve">Amazon ofrece descuentos importantes sobre sus productos. Esto combinado con la eficiencia de su sistema de </w:t>
+      </w:r>
+      <w:r>
+        <w:rPr>
+          <w:sz w:val="18"/>
+          <w:szCs w:val="18"/>
+        </w:rPr>
+        <w:t>distribución</w:t>
+      </w:r>
+      <w:r>
+        <w:rPr>
+          <w:sz w:val="18"/>
+          <w:szCs w:val="18"/>
+        </w:rPr>
+        <w:t xml:space="preserve"> lo posicionan como el Marketplace </w:t>
+      </w:r>
+      <w:r>
+        <w:rPr>
+          <w:sz w:val="18"/>
+          <w:szCs w:val="18"/>
+        </w:rPr>
+        <w:t>más</w:t>
+      </w:r>
+      <w:r>
+        <w:rPr>
+          <w:sz w:val="18"/>
+          <w:szCs w:val="18"/>
+        </w:rPr>
+        <w:t xml:space="preserve"> </w:t>
+      </w:r>
+      <w:r>
+        <w:rPr>
+          <w:sz w:val="18"/>
+          <w:szCs w:val="18"/>
+        </w:rPr>
+        <w:t>económico</w:t>
+      </w:r>
+      <w:r>
+        <w:rPr>
+          <w:sz w:val="18"/>
+          <w:szCs w:val="18"/>
+        </w:rPr>
+        <w:t xml:space="preserve"> no solo en precios sino </w:t>
+      </w:r>
+      <w:r>
+        <w:rPr>
+          <w:sz w:val="18"/>
+          <w:szCs w:val="18"/>
+        </w:rPr>
+        <w:t>también</w:t>
+      </w:r>
+      <w:r>
+        <w:rPr>
+          <w:sz w:val="18"/>
+          <w:szCs w:val="18"/>
+        </w:rPr>
+        <w:t xml:space="preserve"> en tiempo. </w:t>
       </w:r>
     </w:p>
     <w:p/>
     <w:p>
       <w:r>
-        <w:t>Estrategias publicitarias</w:t>
+        <w:t>Estrategias comerciales</w:t>
       </w:r>
     </w:p>
     <w:p>
       <w:pPr>
-        <w:rPr>
-          <w:u w:val="single"/>
+        <w:ind w:firstLine="708"/>
+        <w:rPr>
+          <w:sz w:val="18"/>
+          <w:szCs w:val="18"/>
         </w:rPr>
       </w:pPr>
-    </w:p>
-    <w:p/>
+      <w:r>
+        <w:rPr>
+          <w:sz w:val="18"/>
+          <w:szCs w:val="18"/>
+        </w:rPr>
+        <w:t xml:space="preserve">Amazon </w:t>
+      </w:r>
+      <w:r>
+        <w:rPr>
+          <w:sz w:val="18"/>
+          <w:szCs w:val="18"/>
+        </w:rPr>
+        <w:t>comenzó</w:t>
+      </w:r>
+      <w:r>
+        <w:rPr>
+          <w:sz w:val="18"/>
+          <w:szCs w:val="18"/>
+        </w:rPr>
+        <w:t xml:space="preserve"> vendiendo </w:t>
+      </w:r>
+      <w:r>
+        <w:rPr>
+          <w:sz w:val="18"/>
+          <w:szCs w:val="18"/>
+        </w:rPr>
+        <w:t>únicamente</w:t>
+      </w:r>
+      <w:r>
+        <w:rPr>
+          <w:sz w:val="18"/>
+          <w:szCs w:val="18"/>
+        </w:rPr>
+        <w:t xml:space="preserve"> libros a </w:t>
+      </w:r>
+      <w:r>
+        <w:rPr>
+          <w:sz w:val="18"/>
+          <w:szCs w:val="18"/>
+        </w:rPr>
+        <w:t>través</w:t>
+      </w:r>
+      <w:r>
+        <w:rPr>
+          <w:sz w:val="18"/>
+          <w:szCs w:val="18"/>
+        </w:rPr>
+        <w:t xml:space="preserve"> de su sitio web. Dado que la idea de su fundador Jeff Bezos era la de crear la mayor tienda en </w:t>
+      </w:r>
+      <w:r>
+        <w:rPr>
+          <w:sz w:val="18"/>
+          <w:szCs w:val="18"/>
+        </w:rPr>
+        <w:t>línea</w:t>
+      </w:r>
+      <w:r>
+        <w:rPr>
+          <w:sz w:val="18"/>
+          <w:szCs w:val="18"/>
+        </w:rPr>
+        <w:t xml:space="preserve"> del mundo una de las estrategias comerciales que han llevado a la empresa a su actual </w:t>
+      </w:r>
+      <w:r>
+        <w:rPr>
+          <w:sz w:val="18"/>
+          <w:szCs w:val="18"/>
+        </w:rPr>
+        <w:t>posicionamiento</w:t>
+      </w:r>
+      <w:r>
+        <w:rPr>
+          <w:sz w:val="18"/>
+          <w:szCs w:val="18"/>
+        </w:rPr>
+        <w:t xml:space="preserve"> frente a la competencia es la </w:t>
+      </w:r>
+      <w:r>
+        <w:rPr>
+          <w:sz w:val="18"/>
+          <w:szCs w:val="18"/>
+        </w:rPr>
+        <w:t>diversificación</w:t>
+      </w:r>
+      <w:r>
+        <w:rPr>
+          <w:sz w:val="18"/>
+          <w:szCs w:val="18"/>
+        </w:rPr>
+        <w:t xml:space="preserve"> de los productos ofrecidos. Entre algunas de las </w:t>
+      </w:r>
+      <w:r>
+        <w:rPr>
+          <w:sz w:val="18"/>
+          <w:szCs w:val="18"/>
+        </w:rPr>
+        <w:t>líneas</w:t>
+      </w:r>
+      <w:r>
+        <w:rPr>
+          <w:sz w:val="18"/>
+          <w:szCs w:val="18"/>
+        </w:rPr>
+        <w:t xml:space="preserve"> de productor ofrecidas se encuentran DVDs, CDs de </w:t>
+      </w:r>
+      <w:r>
+        <w:rPr>
+          <w:sz w:val="18"/>
+          <w:szCs w:val="18"/>
+        </w:rPr>
+        <w:t>música</w:t>
+      </w:r>
+      <w:r>
+        <w:rPr>
+          <w:sz w:val="18"/>
+          <w:szCs w:val="18"/>
+        </w:rPr>
+        <w:t xml:space="preserve"> software, videojuegos, </w:t>
+      </w:r>
+      <w:r>
+        <w:rPr>
+          <w:sz w:val="18"/>
+          <w:szCs w:val="18"/>
+        </w:rPr>
+        <w:t>electrónica</w:t>
+      </w:r>
+      <w:r>
+        <w:rPr>
+          <w:sz w:val="18"/>
+          <w:szCs w:val="18"/>
+        </w:rPr>
+        <w:t xml:space="preserve">, ropa, </w:t>
+      </w:r>
+      <w:r>
+        <w:rPr>
+          <w:sz w:val="18"/>
+          <w:szCs w:val="18"/>
+        </w:rPr>
+        <w:t>alimentos perecederos y no perecederos</w:t>
+      </w:r>
+      <w:r>
+        <w:rPr>
+          <w:sz w:val="18"/>
+          <w:szCs w:val="18"/>
+        </w:rPr>
+        <w:t xml:space="preserve">, muebles y muchos </w:t>
+      </w:r>
+      <w:r>
+        <w:rPr>
+          <w:sz w:val="18"/>
+          <w:szCs w:val="18"/>
+        </w:rPr>
+        <w:t>más</w:t>
+      </w:r>
+      <w:r>
+        <w:rPr>
+          <w:sz w:val="18"/>
+          <w:szCs w:val="18"/>
+        </w:rPr>
+        <w:t>.</w:t>
+      </w:r>
+    </w:p>
+    <w:p>
+      <w:pPr>
+        <w:ind w:firstLine="708"/>
+        <w:rPr>
+          <w:sz w:val="18"/>
+          <w:szCs w:val="18"/>
+        </w:rPr>
+      </w:pPr>
+      <w:r>
+        <w:rPr>
+          <w:sz w:val="18"/>
+          <w:szCs w:val="18"/>
+        </w:rPr>
+        <w:t xml:space="preserve">Luego de un año de su lanzamiento la empresa fue pionera en ventas, en gran parte gracias a tu eficiencia en </w:t>
+      </w:r>
+      <w:r>
+        <w:rPr>
+          <w:sz w:val="18"/>
+          <w:szCs w:val="18"/>
+        </w:rPr>
+        <w:t>logística</w:t>
+      </w:r>
+      <w:r>
+        <w:rPr>
+          <w:sz w:val="18"/>
+          <w:szCs w:val="18"/>
+        </w:rPr>
+        <w:t>.</w:t>
+      </w:r>
+    </w:p>
+    <w:p>
+      <w:pPr>
+        <w:ind w:firstLine="708"/>
+        <w:rPr>
+          <w:sz w:val="18"/>
+          <w:szCs w:val="18"/>
+        </w:rPr>
+      </w:pPr>
+      <w:r>
+        <w:rPr>
+          <w:sz w:val="18"/>
+          <w:szCs w:val="18"/>
+        </w:rPr>
+        <w:t xml:space="preserve">Hoy en </w:t>
+      </w:r>
+      <w:r>
+        <w:rPr>
+          <w:sz w:val="18"/>
+          <w:szCs w:val="18"/>
+        </w:rPr>
+        <w:t>día</w:t>
+      </w:r>
+      <w:r>
+        <w:rPr>
+          <w:sz w:val="18"/>
+          <w:szCs w:val="18"/>
+        </w:rPr>
+        <w:t xml:space="preserve"> </w:t>
+      </w:r>
+      <w:r>
+        <w:rPr>
+          <w:sz w:val="18"/>
+          <w:szCs w:val="18"/>
+        </w:rPr>
+        <w:t>Amazon</w:t>
+      </w:r>
+      <w:r>
+        <w:rPr>
+          <w:sz w:val="18"/>
+          <w:szCs w:val="18"/>
+        </w:rPr>
+        <w:t xml:space="preserve"> se </w:t>
+      </w:r>
+      <w:r>
+        <w:rPr>
+          <w:sz w:val="18"/>
+          <w:szCs w:val="18"/>
+        </w:rPr>
+        <w:t>encuentra</w:t>
+      </w:r>
+      <w:r>
+        <w:rPr>
+          <w:sz w:val="18"/>
+          <w:szCs w:val="18"/>
+        </w:rPr>
+        <w:t xml:space="preserve"> relacionada con </w:t>
+      </w:r>
+      <w:r>
+        <w:rPr>
+          <w:sz w:val="18"/>
+          <w:szCs w:val="18"/>
+        </w:rPr>
+        <w:t>más</w:t>
+      </w:r>
+      <w:r>
+        <w:rPr>
+          <w:sz w:val="18"/>
+          <w:szCs w:val="18"/>
+        </w:rPr>
+        <w:t xml:space="preserve"> de 60 mil </w:t>
+      </w:r>
+      <w:r>
+        <w:rPr>
+          <w:sz w:val="18"/>
+          <w:szCs w:val="18"/>
+        </w:rPr>
+        <w:t>sitios de</w:t>
+      </w:r>
+      <w:r>
+        <w:rPr>
+          <w:sz w:val="18"/>
+          <w:szCs w:val="18"/>
+        </w:rPr>
+        <w:t xml:space="preserve"> internet, entre ellos varios de los sitios </w:t>
+      </w:r>
+      <w:r>
+        <w:rPr>
+          <w:sz w:val="18"/>
+          <w:szCs w:val="18"/>
+        </w:rPr>
+        <w:t>más</w:t>
+      </w:r>
+      <w:r>
+        <w:rPr>
+          <w:sz w:val="18"/>
+          <w:szCs w:val="18"/>
+        </w:rPr>
+        <w:t xml:space="preserve"> importantes de internet como son aol.com, Yahoo, Netscape, GeoCities, Exit donde los usuarios pueden acceder directamente a los </w:t>
+      </w:r>
+      <w:r>
+        <w:rPr>
+          <w:sz w:val="18"/>
+          <w:szCs w:val="18"/>
+        </w:rPr>
+        <w:t>productos</w:t>
+      </w:r>
+      <w:r>
+        <w:rPr>
+          <w:sz w:val="18"/>
+          <w:szCs w:val="18"/>
+        </w:rPr>
+        <w:t xml:space="preserve"> del catalogo de Amazon. Este sistema de sistema de “Empresas colegas” o </w:t>
+      </w:r>
+      <w:r>
+        <w:rPr>
+          <w:sz w:val="18"/>
+          <w:szCs w:val="18"/>
+        </w:rPr>
+        <w:t>más</w:t>
+      </w:r>
+      <w:r>
+        <w:rPr>
+          <w:sz w:val="18"/>
+          <w:szCs w:val="18"/>
+        </w:rPr>
+        <w:t xml:space="preserve"> conocido como “Partnership” permite la </w:t>
+      </w:r>
+      <w:r>
+        <w:rPr>
+          <w:sz w:val="18"/>
+          <w:szCs w:val="18"/>
+        </w:rPr>
+        <w:t>publicidad</w:t>
+      </w:r>
+      <w:r>
+        <w:rPr>
+          <w:sz w:val="18"/>
+          <w:szCs w:val="18"/>
+        </w:rPr>
+        <w:t xml:space="preserve"> masiva de los productos tanto de Amazon, permitiendo </w:t>
+      </w:r>
+      <w:r>
+        <w:rPr>
+          <w:sz w:val="18"/>
+          <w:szCs w:val="18"/>
+        </w:rPr>
+        <w:t>así</w:t>
+      </w:r>
+      <w:r>
+        <w:rPr>
+          <w:sz w:val="18"/>
+          <w:szCs w:val="18"/>
+        </w:rPr>
+        <w:t xml:space="preserve"> ganancia para ambas partes (por ventas en sitios externos, </w:t>
+      </w:r>
+      <w:r>
+        <w:rPr>
+          <w:sz w:val="18"/>
+          <w:szCs w:val="18"/>
+        </w:rPr>
+        <w:t>Amazon</w:t>
+      </w:r>
+      <w:r>
+        <w:rPr>
+          <w:sz w:val="18"/>
+          <w:szCs w:val="18"/>
+        </w:rPr>
+        <w:t xml:space="preserve"> da </w:t>
+      </w:r>
+      <w:r>
+        <w:rPr>
+          <w:sz w:val="18"/>
+          <w:szCs w:val="18"/>
+        </w:rPr>
+        <w:t>comisión</w:t>
+      </w:r>
+      <w:r>
+        <w:rPr>
+          <w:sz w:val="18"/>
+          <w:szCs w:val="18"/>
+        </w:rPr>
+        <w:t xml:space="preserve"> a su “Partner”)..</w:t>
+      </w:r>
+    </w:p>
+    <w:p>
+      <w:pPr>
+        <w:ind w:firstLine="708"/>
+        <w:rPr>
+          <w:sz w:val="18"/>
+          <w:szCs w:val="18"/>
+        </w:rPr>
+      </w:pPr>
+      <w:r>
+        <w:rPr>
+          <w:sz w:val="18"/>
+          <w:szCs w:val="18"/>
+        </w:rPr>
+        <w:t xml:space="preserve">Otra de las estrategias </w:t>
+      </w:r>
+      <w:r>
+        <w:rPr>
+          <w:sz w:val="18"/>
+          <w:szCs w:val="18"/>
+        </w:rPr>
+        <w:t>más</w:t>
+      </w:r>
+      <w:r>
+        <w:rPr>
+          <w:sz w:val="18"/>
+          <w:szCs w:val="18"/>
+        </w:rPr>
+        <w:t xml:space="preserve"> conocidas de la empresa es ofrecer plataformas para la </w:t>
+      </w:r>
+      <w:r>
+        <w:rPr>
+          <w:sz w:val="18"/>
+          <w:szCs w:val="18"/>
+        </w:rPr>
+        <w:t>creación</w:t>
+      </w:r>
+      <w:r>
+        <w:rPr>
+          <w:sz w:val="18"/>
+          <w:szCs w:val="18"/>
+        </w:rPr>
+        <w:t xml:space="preserve"> de Blogs relativos a los temas </w:t>
+      </w:r>
+      <w:r>
+        <w:rPr>
+          <w:sz w:val="18"/>
+          <w:szCs w:val="18"/>
+        </w:rPr>
+        <w:t>más</w:t>
+      </w:r>
+      <w:r>
+        <w:rPr>
+          <w:sz w:val="18"/>
+          <w:szCs w:val="18"/>
+        </w:rPr>
+        <w:t xml:space="preserve"> comunes  como son Sociedad, Deportes, Historia, </w:t>
+      </w:r>
+      <w:r>
+        <w:rPr>
+          <w:sz w:val="18"/>
+          <w:szCs w:val="18"/>
+        </w:rPr>
+        <w:t>Música</w:t>
+      </w:r>
+      <w:r>
+        <w:rPr>
+          <w:sz w:val="18"/>
+          <w:szCs w:val="18"/>
+        </w:rPr>
+        <w:t xml:space="preserve">, Arte entre otros. </w:t>
+      </w:r>
+      <w:r>
+        <w:rPr>
+          <w:sz w:val="18"/>
+          <w:szCs w:val="18"/>
+        </w:rPr>
+        <w:t>Esto permite la publicidad a un público lo más extenso posible, mas usuarios viendo productos del catalogo de Amazon significa más probabilidades que el usuario de click en “Comprar”.</w:t>
+      </w:r>
+    </w:p>
+    <w:p>
+      <w:pPr>
+        <w:rPr>
+          <w:sz w:val="18"/>
+          <w:szCs w:val="18"/>
+        </w:rPr>
+      </w:pPr>
+      <w:r>
+        <w:tab/>
+      </w:r>
+      <w:r>
+        <w:rPr>
+          <w:sz w:val="18"/>
+          <w:szCs w:val="18"/>
+        </w:rPr>
+        <w:t xml:space="preserve">Para empresas medianas y pequeñas Amazon ofrece una plataforma para la </w:t>
+      </w:r>
+      <w:r>
+        <w:rPr>
+          <w:sz w:val="18"/>
+          <w:szCs w:val="18"/>
+        </w:rPr>
+        <w:t>publicación</w:t>
+      </w:r>
+      <w:r>
+        <w:rPr>
+          <w:sz w:val="18"/>
+          <w:szCs w:val="18"/>
+        </w:rPr>
+        <w:t xml:space="preserve"> de sitios de E-comerce propios, con marcas registradas permitiendo ofrecer productos y servicios propios y del catalogo de Amazon, generando así ganancias tanto por ventas propias </w:t>
+      </w:r>
+      <w:r>
+        <w:rPr>
+          <w:sz w:val="18"/>
+          <w:szCs w:val="18"/>
+        </w:rPr>
+        <w:t>así</w:t>
+      </w:r>
+      <w:r>
+        <w:rPr>
+          <w:sz w:val="18"/>
+          <w:szCs w:val="18"/>
+        </w:rPr>
+        <w:t xml:space="preserve"> como por venta de productos de Amazon a </w:t>
+      </w:r>
+      <w:r>
+        <w:rPr>
+          <w:sz w:val="18"/>
+          <w:szCs w:val="18"/>
+        </w:rPr>
+        <w:t>través</w:t>
+      </w:r>
+      <w:r>
+        <w:rPr>
+          <w:sz w:val="18"/>
+          <w:szCs w:val="18"/>
+        </w:rPr>
+        <w:t xml:space="preserve"> de comisiones.</w:t>
+      </w:r>
+    </w:p>
+    <w:p>
+      <w:pPr>
+        <w:rPr>
+          <w:sz w:val="18"/>
+          <w:szCs w:val="18"/>
+        </w:rPr>
+      </w:pPr>
+      <w:r>
+        <w:rPr>
+          <w:sz w:val="18"/>
+          <w:szCs w:val="18"/>
+        </w:rPr>
+        <w:tab/>
+        <w:t xml:space="preserve">Finalmente vale destacar su habilidad de </w:t>
+      </w:r>
+      <w:r>
+        <w:rPr>
+          <w:sz w:val="18"/>
+          <w:szCs w:val="18"/>
+        </w:rPr>
+        <w:t>adentrarse</w:t>
+      </w:r>
+      <w:r>
+        <w:rPr>
+          <w:sz w:val="18"/>
+          <w:szCs w:val="18"/>
+        </w:rPr>
+        <w:t xml:space="preserve"> en los diferentes mercados del mundo. Debemos tener en cuenta que diferentes </w:t>
+      </w:r>
+      <w:r>
+        <w:rPr>
+          <w:sz w:val="18"/>
+          <w:szCs w:val="18"/>
+        </w:rPr>
+        <w:t>países</w:t>
+      </w:r>
+      <w:r>
+        <w:rPr>
+          <w:sz w:val="18"/>
+          <w:szCs w:val="18"/>
+        </w:rPr>
+        <w:t xml:space="preserve"> implican diferentes reglas de mercado y diferentes </w:t>
+      </w:r>
+      <w:r>
+        <w:rPr>
+          <w:sz w:val="18"/>
+          <w:szCs w:val="18"/>
+        </w:rPr>
+        <w:t>políticas</w:t>
+      </w:r>
+      <w:r>
+        <w:rPr>
+          <w:sz w:val="18"/>
+          <w:szCs w:val="18"/>
+        </w:rPr>
+        <w:t xml:space="preserve">. A modo de ejemplo, en Alemania Amazon compró la compañía Bookpages y la renombró a “Amazon.com.ku”. En dicho </w:t>
+      </w:r>
+      <w:r>
+        <w:rPr>
+          <w:sz w:val="18"/>
+          <w:szCs w:val="18"/>
+        </w:rPr>
+        <w:t>país</w:t>
+      </w:r>
+      <w:r>
+        <w:rPr>
+          <w:sz w:val="18"/>
+          <w:szCs w:val="18"/>
+        </w:rPr>
+        <w:t xml:space="preserve"> existen leyes que </w:t>
+      </w:r>
+      <w:r>
+        <w:rPr>
+          <w:sz w:val="18"/>
+          <w:szCs w:val="18"/>
+        </w:rPr>
+        <w:t>prohíben</w:t>
+      </w:r>
+      <w:r>
+        <w:rPr>
+          <w:sz w:val="18"/>
+          <w:szCs w:val="18"/>
+        </w:rPr>
+        <w:t xml:space="preserve"> la baja de precios de los libros por lo que la competitividad de Amazon en ese </w:t>
+      </w:r>
+      <w:r>
+        <w:rPr>
+          <w:sz w:val="18"/>
+          <w:szCs w:val="18"/>
+        </w:rPr>
+        <w:t>ámbito</w:t>
+      </w:r>
+      <w:r>
+        <w:rPr>
+          <w:sz w:val="18"/>
+          <w:szCs w:val="18"/>
+        </w:rPr>
+        <w:t xml:space="preserve"> no pudo ser explotada. Como adaptación se decidió competir con otro tipo de servicios como son la eficiencia en </w:t>
+      </w:r>
+      <w:r>
+        <w:rPr>
+          <w:sz w:val="18"/>
+          <w:szCs w:val="18"/>
+        </w:rPr>
+        <w:t>distribución</w:t>
+      </w:r>
+      <w:r>
+        <w:rPr>
+          <w:sz w:val="18"/>
+          <w:szCs w:val="18"/>
+        </w:rPr>
+        <w:t xml:space="preserve"> y variedad en productos.</w:t>
+      </w:r>
+    </w:p>
     <w:p/>
     <w:p/>
     <w:p/>
@@ -265,7 +1482,16 @@
         </w:r>
       </w:hyperlink>
     </w:p>
-    <w:p/>
+    <w:p>
+      <w:hyperlink r:id="rId10" w:history="1">
+        <w:r>
+          <w:rPr>
+            <w:rStyle w:val="Hipervnculo"/>
+          </w:rPr>
+          <w:t>http://www.revistamercado.do/2011/10/la-increible-historia-del-nacimiento-de-amazon-com/</w:t>
+        </w:r>
+      </w:hyperlink>
+    </w:p>
     <w:sectPr>
       <w:pgSz w:w="11906" w:h="16838"/>
       <w:pgMar w:top="1417" w:right="1701" w:bottom="1417" w:left="1701" w:header="708" w:footer="708" w:gutter="0"/>
@@ -435,6 +1661,7 @@
   <w:style w:type="paragraph" w:default="1" w:styleId="Normal">
     <w:name w:val="Normal"/>
     <w:qFormat/>
+    <w:rsid w:val="001E013A"/>
   </w:style>
   <w:style w:type="character" w:default="1" w:styleId="Fuentedeprrafopredeter">
     <w:name w:val="Default Paragraph Font"/>

</xml_diff>

<commit_message>
caso de estudio amazon
</commit_message>
<xml_diff>
--- a/Documentacion/Estado del arte/Caso de estudio Amazon Marketplace.docx
+++ b/Documentacion/Estado del arte/Caso de estudio Amazon Marketplace.docx
@@ -726,12 +726,6 @@
       </w:r>
     </w:p>
     <w:p>
-      <w:pPr>
-        <w:rPr>
-          <w:sz w:val="18"/>
-          <w:szCs w:val="18"/>
-        </w:rPr>
-      </w:pPr>
       <w:r>
         <w:rPr>
           <w:sz w:val="18"/>
@@ -797,7 +791,6 @@
         <w:t xml:space="preserve"> en tiempo. </w:t>
       </w:r>
     </w:p>
-    <w:p/>
     <w:p>
       <w:r>
         <w:t>Estrategias comerciales</w:t>
@@ -1409,7 +1402,21 @@
           <w:sz w:val="18"/>
           <w:szCs w:val="18"/>
         </w:rPr>
-        <w:t xml:space="preserve"> la baja de precios de los libros por lo que la competitividad de Amazon en ese </w:t>
+        <w:t xml:space="preserve"> la baja de precios de los libros</w:t>
+      </w:r>
+      <w:r>
+        <w:rPr>
+          <w:sz w:val="18"/>
+          <w:szCs w:val="18"/>
+        </w:rPr>
+        <w:t xml:space="preserve"> por parte de los vendedores,</w:t>
+      </w:r>
+      <w:r>
+        <w:rPr>
+          <w:sz w:val="18"/>
+          <w:szCs w:val="18"/>
+        </w:rPr>
+        <w:t xml:space="preserve"> por lo que la competitividad de Amazon en ese </w:t>
       </w:r>
       <w:r>
         <w:rPr>
@@ -1437,10 +1444,523 @@
           <w:sz w:val="18"/>
           <w:szCs w:val="18"/>
         </w:rPr>
-        <w:t xml:space="preserve"> y variedad en productos.</w:t>
-      </w:r>
-    </w:p>
-    <w:p/>
+        <w:t xml:space="preserve"> y variedad en productos que la destacan entre sus competidores.</w:t>
+      </w:r>
+    </w:p>
+    <w:p>
+      <w:pPr>
+        <w:rPr>
+          <w:sz w:val="18"/>
+          <w:szCs w:val="18"/>
+        </w:rPr>
+      </w:pPr>
+      <w:r>
+        <w:rPr>
+          <w:sz w:val="18"/>
+          <w:szCs w:val="18"/>
+        </w:rPr>
+        <w:tab/>
+        <w:t xml:space="preserve">El éxito de Amazon tiene sin lugar a dudas mucho que ver con las ideas innovadoras de su fundador Jeff Bezos. Al fin y al cabo la empresa no dio beneficios durante ocho años (lo cual molestó a muchos de sus inversores) y lo hizo porque Bezos consideró que era </w:t>
+      </w:r>
+      <w:proofErr w:type="spellStart"/>
+      <w:proofErr w:type="gramStart"/>
+      <w:r>
+        <w:rPr>
+          <w:sz w:val="18"/>
+          <w:szCs w:val="18"/>
+        </w:rPr>
+        <w:t>mas</w:t>
+      </w:r>
+      <w:proofErr w:type="spellEnd"/>
+      <w:proofErr w:type="gramEnd"/>
+      <w:r>
+        <w:rPr>
+          <w:sz w:val="18"/>
+          <w:szCs w:val="18"/>
+        </w:rPr>
+        <w:t xml:space="preserve"> importante crecer antes que ser rentable. Por otra parte Amazon fue </w:t>
+      </w:r>
+      <w:r>
+        <w:rPr>
+          <w:sz w:val="18"/>
+          <w:szCs w:val="18"/>
+        </w:rPr>
+        <w:lastRenderedPageBreak/>
+        <w:t xml:space="preserve">pionera al subirse en el tren del </w:t>
+      </w:r>
+      <w:proofErr w:type="spellStart"/>
+      <w:r>
+        <w:rPr>
+          <w:sz w:val="18"/>
+          <w:szCs w:val="18"/>
+        </w:rPr>
+        <w:t>Coud</w:t>
+      </w:r>
+      <w:proofErr w:type="spellEnd"/>
+      <w:r>
+        <w:rPr>
+          <w:sz w:val="18"/>
+          <w:szCs w:val="18"/>
+        </w:rPr>
+        <w:t xml:space="preserve"> Computing dado que Jeff anticipo todo el potencial de Internet y lo que traería a mediano plazo.</w:t>
+      </w:r>
+    </w:p>
+    <w:p>
+      <w:r>
+        <w:t>Modelos comerciales de Amazon</w:t>
+      </w:r>
+    </w:p>
+    <w:p>
+      <w:pPr>
+        <w:rPr>
+          <w:sz w:val="18"/>
+          <w:szCs w:val="18"/>
+        </w:rPr>
+      </w:pPr>
+      <w:r>
+        <w:rPr>
+          <w:sz w:val="18"/>
+          <w:szCs w:val="18"/>
+        </w:rPr>
+        <w:t>[DEFINICION OFICIAL DE MODELO COMERCIAL]</w:t>
+      </w:r>
+    </w:p>
+    <w:p>
+      <w:pPr>
+        <w:ind w:firstLine="708"/>
+        <w:rPr>
+          <w:sz w:val="18"/>
+          <w:szCs w:val="18"/>
+        </w:rPr>
+      </w:pPr>
+      <w:r>
+        <w:rPr>
+          <w:sz w:val="18"/>
+          <w:szCs w:val="18"/>
+        </w:rPr>
+        <w:t xml:space="preserve">Un modelo comercial es el método empleado por el cual una compañía se puede sustentar, esto es, generar ingresos. El modelo de negocios habla de cómo la compañía hace dinero especificando en </w:t>
+      </w:r>
+      <w:r>
+        <w:rPr>
+          <w:sz w:val="18"/>
+          <w:szCs w:val="18"/>
+        </w:rPr>
+        <w:t>qué</w:t>
+      </w:r>
+      <w:r>
+        <w:rPr>
+          <w:sz w:val="18"/>
+          <w:szCs w:val="18"/>
+        </w:rPr>
+        <w:t xml:space="preserve"> lugar se encuentra la cadena de valor.</w:t>
+      </w:r>
+    </w:p>
+    <w:p>
+      <w:pPr>
+        <w:rPr>
+          <w:sz w:val="18"/>
+          <w:szCs w:val="18"/>
+        </w:rPr>
+      </w:pPr>
+      <w:r>
+        <w:rPr>
+          <w:sz w:val="18"/>
+          <w:szCs w:val="18"/>
+        </w:rPr>
+        <w:t xml:space="preserve">Entre los modelos de negocios </w:t>
+      </w:r>
+      <w:proofErr w:type="spellStart"/>
+      <w:r>
+        <w:rPr>
+          <w:sz w:val="18"/>
+          <w:szCs w:val="18"/>
+        </w:rPr>
+        <w:t>mas</w:t>
+      </w:r>
+      <w:proofErr w:type="spellEnd"/>
+      <w:r>
+        <w:rPr>
+          <w:sz w:val="18"/>
+          <w:szCs w:val="18"/>
+        </w:rPr>
+        <w:t xml:space="preserve"> implementados por las diferentes </w:t>
+      </w:r>
+      <w:r>
+        <w:rPr>
+          <w:sz w:val="18"/>
+          <w:szCs w:val="18"/>
+        </w:rPr>
+        <w:t>compañías</w:t>
+      </w:r>
+      <w:r>
+        <w:rPr>
+          <w:sz w:val="18"/>
+          <w:szCs w:val="18"/>
+        </w:rPr>
+        <w:t xml:space="preserve"> dentro de la industria del E-</w:t>
+      </w:r>
+      <w:proofErr w:type="spellStart"/>
+      <w:r>
+        <w:rPr>
+          <w:sz w:val="18"/>
+          <w:szCs w:val="18"/>
+        </w:rPr>
+        <w:t>comerce</w:t>
+      </w:r>
+      <w:proofErr w:type="spellEnd"/>
+      <w:r>
+        <w:rPr>
+          <w:sz w:val="18"/>
+          <w:szCs w:val="18"/>
+        </w:rPr>
+        <w:t xml:space="preserve"> se encuentras: </w:t>
+      </w:r>
+      <w:r>
+        <w:rPr>
+          <w:b/>
+          <w:sz w:val="18"/>
+          <w:szCs w:val="18"/>
+        </w:rPr>
+        <w:t xml:space="preserve">B2B </w:t>
+      </w:r>
+      <w:r>
+        <w:rPr>
+          <w:sz w:val="18"/>
+          <w:szCs w:val="18"/>
+        </w:rPr>
+        <w:t>(</w:t>
+      </w:r>
+      <w:proofErr w:type="spellStart"/>
+      <w:r>
+        <w:rPr>
+          <w:sz w:val="18"/>
+          <w:szCs w:val="18"/>
+        </w:rPr>
+        <w:t>Bussiness</w:t>
+      </w:r>
+      <w:proofErr w:type="spellEnd"/>
+      <w:r>
+        <w:rPr>
+          <w:sz w:val="18"/>
+          <w:szCs w:val="18"/>
+        </w:rPr>
+        <w:t xml:space="preserve"> </w:t>
+      </w:r>
+      <w:proofErr w:type="spellStart"/>
+      <w:r>
+        <w:rPr>
+          <w:sz w:val="18"/>
+          <w:szCs w:val="18"/>
+        </w:rPr>
+        <w:t>to</w:t>
+      </w:r>
+      <w:proofErr w:type="spellEnd"/>
+      <w:r>
+        <w:rPr>
+          <w:sz w:val="18"/>
+          <w:szCs w:val="18"/>
+        </w:rPr>
+        <w:t xml:space="preserve"> </w:t>
+      </w:r>
+      <w:proofErr w:type="spellStart"/>
+      <w:r>
+        <w:rPr>
+          <w:sz w:val="18"/>
+          <w:szCs w:val="18"/>
+        </w:rPr>
+        <w:t>Bussiness</w:t>
+      </w:r>
+      <w:proofErr w:type="spellEnd"/>
+      <w:r>
+        <w:rPr>
+          <w:sz w:val="18"/>
+          <w:szCs w:val="18"/>
+        </w:rPr>
+        <w:t xml:space="preserve"> o “de empresa a empresa”), </w:t>
+      </w:r>
+      <w:r>
+        <w:rPr>
+          <w:b/>
+          <w:sz w:val="18"/>
+          <w:szCs w:val="18"/>
+        </w:rPr>
+        <w:t xml:space="preserve">G2C </w:t>
+      </w:r>
+      <w:r>
+        <w:rPr>
+          <w:sz w:val="18"/>
+          <w:szCs w:val="18"/>
+        </w:rPr>
+        <w:t>(</w:t>
+      </w:r>
+      <w:proofErr w:type="spellStart"/>
+      <w:r>
+        <w:rPr>
+          <w:sz w:val="18"/>
+          <w:szCs w:val="18"/>
+        </w:rPr>
+        <w:t>Government</w:t>
+      </w:r>
+      <w:proofErr w:type="spellEnd"/>
+      <w:r>
+        <w:rPr>
+          <w:sz w:val="18"/>
+          <w:szCs w:val="18"/>
+        </w:rPr>
+        <w:t xml:space="preserve"> </w:t>
+      </w:r>
+      <w:proofErr w:type="spellStart"/>
+      <w:r>
+        <w:rPr>
+          <w:sz w:val="18"/>
+          <w:szCs w:val="18"/>
+        </w:rPr>
+        <w:t>to</w:t>
+      </w:r>
+      <w:proofErr w:type="spellEnd"/>
+      <w:r>
+        <w:rPr>
+          <w:sz w:val="18"/>
+          <w:szCs w:val="18"/>
+        </w:rPr>
+        <w:t xml:space="preserve"> </w:t>
+      </w:r>
+      <w:proofErr w:type="spellStart"/>
+      <w:r>
+        <w:rPr>
+          <w:sz w:val="18"/>
+          <w:szCs w:val="18"/>
+        </w:rPr>
+        <w:t>Consumer</w:t>
+      </w:r>
+      <w:proofErr w:type="spellEnd"/>
+      <w:r>
+        <w:rPr>
+          <w:sz w:val="18"/>
+          <w:szCs w:val="18"/>
+        </w:rPr>
+        <w:t xml:space="preserve"> o “de Gobierno al consumidor”), </w:t>
+      </w:r>
+      <w:r>
+        <w:rPr>
+          <w:b/>
+          <w:sz w:val="18"/>
+          <w:szCs w:val="18"/>
+        </w:rPr>
+        <w:t>C2C</w:t>
+      </w:r>
+      <w:r>
+        <w:rPr>
+          <w:sz w:val="18"/>
+          <w:szCs w:val="18"/>
+        </w:rPr>
+        <w:t xml:space="preserve"> (</w:t>
+      </w:r>
+      <w:proofErr w:type="spellStart"/>
+      <w:r>
+        <w:rPr>
+          <w:sz w:val="18"/>
+          <w:szCs w:val="18"/>
+        </w:rPr>
+        <w:t>Customer</w:t>
+      </w:r>
+      <w:proofErr w:type="spellEnd"/>
+      <w:r>
+        <w:rPr>
+          <w:sz w:val="18"/>
+          <w:szCs w:val="18"/>
+        </w:rPr>
+        <w:t xml:space="preserve"> </w:t>
+      </w:r>
+      <w:proofErr w:type="spellStart"/>
+      <w:r>
+        <w:rPr>
+          <w:sz w:val="18"/>
+          <w:szCs w:val="18"/>
+        </w:rPr>
+        <w:t>to</w:t>
+      </w:r>
+      <w:proofErr w:type="spellEnd"/>
+      <w:r>
+        <w:rPr>
+          <w:sz w:val="18"/>
+          <w:szCs w:val="18"/>
+        </w:rPr>
+        <w:t xml:space="preserve"> </w:t>
+      </w:r>
+      <w:proofErr w:type="spellStart"/>
+      <w:r>
+        <w:rPr>
+          <w:sz w:val="18"/>
+          <w:szCs w:val="18"/>
+        </w:rPr>
+        <w:t>Customer</w:t>
+      </w:r>
+      <w:proofErr w:type="spellEnd"/>
+      <w:r>
+        <w:rPr>
+          <w:sz w:val="18"/>
+          <w:szCs w:val="18"/>
+        </w:rPr>
+        <w:t xml:space="preserve"> o “de Consumidor a Consumidor”) y finalmente </w:t>
+      </w:r>
+      <w:r>
+        <w:rPr>
+          <w:b/>
+          <w:sz w:val="18"/>
+          <w:szCs w:val="18"/>
+        </w:rPr>
+        <w:t>B2C</w:t>
+      </w:r>
+      <w:r>
+        <w:rPr>
+          <w:sz w:val="18"/>
+          <w:szCs w:val="18"/>
+        </w:rPr>
+        <w:t xml:space="preserve"> (</w:t>
+      </w:r>
+      <w:proofErr w:type="spellStart"/>
+      <w:r>
+        <w:rPr>
+          <w:sz w:val="18"/>
+          <w:szCs w:val="18"/>
+        </w:rPr>
+        <w:t>Bussiness</w:t>
+      </w:r>
+      <w:proofErr w:type="spellEnd"/>
+      <w:r>
+        <w:rPr>
+          <w:sz w:val="18"/>
+          <w:szCs w:val="18"/>
+        </w:rPr>
+        <w:t xml:space="preserve"> </w:t>
+      </w:r>
+      <w:proofErr w:type="spellStart"/>
+      <w:r>
+        <w:rPr>
+          <w:sz w:val="18"/>
+          <w:szCs w:val="18"/>
+        </w:rPr>
+        <w:t>to</w:t>
+      </w:r>
+      <w:proofErr w:type="spellEnd"/>
+      <w:r>
+        <w:rPr>
+          <w:sz w:val="18"/>
+          <w:szCs w:val="18"/>
+        </w:rPr>
+        <w:t xml:space="preserve"> </w:t>
+      </w:r>
+      <w:proofErr w:type="spellStart"/>
+      <w:r>
+        <w:rPr>
+          <w:sz w:val="18"/>
+          <w:szCs w:val="18"/>
+        </w:rPr>
+        <w:t>Customer</w:t>
+      </w:r>
+      <w:proofErr w:type="spellEnd"/>
+      <w:r>
+        <w:rPr>
+          <w:sz w:val="18"/>
+          <w:szCs w:val="18"/>
+        </w:rPr>
+        <w:t xml:space="preserve"> o “de la Empresa al Consumidor”).</w:t>
+      </w:r>
+    </w:p>
+    <w:p>
+      <w:pPr>
+        <w:rPr>
+          <w:sz w:val="18"/>
+          <w:szCs w:val="18"/>
+        </w:rPr>
+      </w:pPr>
+      <w:r>
+        <w:rPr>
+          <w:sz w:val="18"/>
+          <w:szCs w:val="18"/>
+        </w:rPr>
+        <w:tab/>
+        <w:t xml:space="preserve">En el caso de Amazon la estrategia de negocio implementada es </w:t>
+      </w:r>
+      <w:proofErr w:type="spellStart"/>
+      <w:r>
+        <w:rPr>
+          <w:b/>
+          <w:sz w:val="18"/>
+          <w:szCs w:val="18"/>
+        </w:rPr>
+        <w:t>Bussiness</w:t>
+      </w:r>
+      <w:proofErr w:type="spellEnd"/>
+      <w:r>
+        <w:rPr>
+          <w:b/>
+          <w:sz w:val="18"/>
+          <w:szCs w:val="18"/>
+        </w:rPr>
+        <w:t xml:space="preserve"> </w:t>
+      </w:r>
+      <w:proofErr w:type="spellStart"/>
+      <w:r>
+        <w:rPr>
+          <w:b/>
+          <w:sz w:val="18"/>
+          <w:szCs w:val="18"/>
+        </w:rPr>
+        <w:t>to</w:t>
+      </w:r>
+      <w:proofErr w:type="spellEnd"/>
+      <w:r>
+        <w:rPr>
+          <w:b/>
+          <w:sz w:val="18"/>
+          <w:szCs w:val="18"/>
+        </w:rPr>
+        <w:t xml:space="preserve"> </w:t>
+      </w:r>
+      <w:proofErr w:type="spellStart"/>
+      <w:r>
+        <w:rPr>
+          <w:b/>
+          <w:sz w:val="18"/>
+          <w:szCs w:val="18"/>
+        </w:rPr>
+        <w:t>Customer</w:t>
+      </w:r>
+      <w:proofErr w:type="spellEnd"/>
+      <w:r>
+        <w:rPr>
+          <w:sz w:val="18"/>
+          <w:szCs w:val="18"/>
+        </w:rPr>
+        <w:t>. Este modelo plantea una mayor interacción (o relación comercial) entre la Empresa y el Consumidor, que era justamente la idea de Jeff Bezos ya que de ésta manera se conoce cada vez más a los clientes, pudiendo así brindar el servicio especifico y personalizado para los mismos. Como unos de los principios más importantes de la empresa se encuentra la dedicación total a los clientes, entender sus necesidades y atenderlas, Bezos entiende esta es la clave para triunfar en el mundo de los Mercados Electrónicos.</w:t>
+      </w:r>
+    </w:p>
+    <w:p>
+      <w:pPr>
+        <w:rPr>
+          <w:sz w:val="18"/>
+          <w:szCs w:val="18"/>
+        </w:rPr>
+      </w:pPr>
+      <w:r>
+        <w:rPr>
+          <w:sz w:val="18"/>
+          <w:szCs w:val="18"/>
+        </w:rPr>
+        <w:tab/>
+        <w:t>El modelo comercial de Amazon no solo lo llevó a brindar uno de los servicios más personalizados del mercado (llevándolo a tener 600 millones de visitas por año), sino que abarata notablemente los costos de logística, ya que es la misma empresa la encargada de realizar los envíos (evitando así la intervención de distribuidores externos y el sobrecoste que esto implica). Gracias a estas decisiones Amazon tiene hoy por hoy los mejores precios del mercado.</w:t>
+      </w:r>
+    </w:p>
+    <w:p>
+      <w:pPr>
+        <w:rPr>
+          <w:sz w:val="18"/>
+          <w:szCs w:val="18"/>
+        </w:rPr>
+      </w:pPr>
+    </w:p>
     <w:p/>
     <w:p/>
     <w:p/>

</xml_diff>

<commit_message>
caso de estudio google play
</commit_message>
<xml_diff>
--- a/Documentacion/Estado del arte/Caso de estudio Amazon Marketplace.docx
+++ b/Documentacion/Estado del arte/Caso de estudio Amazon Marketplace.docx
@@ -36,6 +36,61 @@
     </w:p>
     <w:p>
       <w:pPr>
+        <w:jc w:val="center"/>
+      </w:pPr>
+      <w:r>
+        <w:rPr>
+          <w:noProof/>
+        </w:rPr>
+        <w:drawing>
+          <wp:inline distT="0" distB="0" distL="0" distR="0">
+            <wp:extent cx="5391150" cy="2695575"/>
+            <wp:effectExtent l="19050" t="0" r="0" b="0"/>
+            <wp:docPr id="1" name="Imagen 1"/>
+            <wp:cNvGraphicFramePr>
+              <a:graphicFrameLocks xmlns:a="http://schemas.openxmlformats.org/drawingml/2006/main" noChangeAspect="1"/>
+            </wp:cNvGraphicFramePr>
+            <a:graphic xmlns:a="http://schemas.openxmlformats.org/drawingml/2006/main">
+              <a:graphicData uri="http://schemas.openxmlformats.org/drawingml/2006/picture">
+                <pic:pic xmlns:pic="http://schemas.openxmlformats.org/drawingml/2006/picture">
+                  <pic:nvPicPr>
+                    <pic:cNvPr id="0" name="Picture 1"/>
+                    <pic:cNvPicPr>
+                      <a:picLocks noChangeAspect="1" noChangeArrowheads="1"/>
+                    </pic:cNvPicPr>
+                  </pic:nvPicPr>
+                  <pic:blipFill>
+                    <a:blip r:embed="rId5"/>
+                    <a:srcRect/>
+                    <a:stretch>
+                      <a:fillRect/>
+                    </a:stretch>
+                  </pic:blipFill>
+                  <pic:spPr bwMode="auto">
+                    <a:xfrm>
+                      <a:off x="0" y="0"/>
+                      <a:ext cx="5391150" cy="2695575"/>
+                    </a:xfrm>
+                    <a:prstGeom prst="rect">
+                      <a:avLst/>
+                    </a:prstGeom>
+                    <a:noFill/>
+                    <a:ln w="9525">
+                      <a:noFill/>
+                      <a:miter lim="800000"/>
+                      <a:headEnd/>
+                      <a:tailEnd/>
+                    </a:ln>
+                  </pic:spPr>
+                </pic:pic>
+              </a:graphicData>
+            </a:graphic>
+          </wp:inline>
+        </w:drawing>
+      </w:r>
+    </w:p>
+    <w:p>
+      <w:pPr>
         <w:ind w:firstLine="708"/>
         <w:rPr>
           <w:sz w:val="18"/>
@@ -142,7 +197,7 @@
         <w:tab/>
         <w:t xml:space="preserve">Como se mencionó previamente, Amazon es una empresa multinacional que opera básicamente en dos segmentos principales, Estados unidos ofreciendo sus productos y servicios a los consumidores  a través de sitios web norteamericanos como son </w:t>
       </w:r>
-      <w:hyperlink r:id="rId5" w:history="1">
+      <w:hyperlink r:id="rId6" w:history="1">
         <w:r>
           <w:rPr>
             <w:rStyle w:val="Hipervnculo"/>
@@ -159,7 +214,7 @@
         </w:rPr>
         <w:t xml:space="preserve"> y </w:t>
       </w:r>
-      <w:hyperlink r:id="rId6" w:history="1">
+      <w:hyperlink r:id="rId7" w:history="1">
         <w:r>
           <w:rPr>
             <w:rStyle w:val="Hipervnculo"/>
@@ -176,7 +231,7 @@
         </w:rPr>
         <w:t xml:space="preserve">. Opera también de manera internacional a través de diferentes sitios, ya sean propios o adquiridos (como es el caso de </w:t>
       </w:r>
-      <w:hyperlink r:id="rId7" w:history="1">
+      <w:hyperlink r:id="rId8" w:history="1">
         <w:r>
           <w:rPr>
             <w:rStyle w:val="Hipervnculo"/>
@@ -199,6 +254,7 @@
         <w:rPr>
           <w:sz w:val="18"/>
           <w:szCs w:val="18"/>
+          <w:u w:val="single"/>
         </w:rPr>
       </w:pPr>
       <w:r>
@@ -226,14 +282,6 @@
     </w:p>
     <w:p>
       <w:pPr>
-        <w:rPr>
-          <w:sz w:val="18"/>
-          <w:szCs w:val="18"/>
-        </w:rPr>
-      </w:pPr>
-    </w:p>
-    <w:p>
-      <w:pPr>
         <w:jc w:val="center"/>
       </w:pPr>
       <w:r>
@@ -344,7 +392,15 @@
           <w:sz w:val="18"/>
           <w:szCs w:val="18"/>
         </w:rPr>
-        <w:t xml:space="preserve"> las capacidades de internet, en ese entonces en pleno </w:t>
+        <w:t xml:space="preserve"> las capacidades de internet, en </w:t>
+      </w:r>
+      <w:r>
+        <w:rPr>
+          <w:sz w:val="18"/>
+          <w:szCs w:val="18"/>
+        </w:rPr>
+        <w:lastRenderedPageBreak/>
+        <w:t xml:space="preserve">ese entonces en pleno </w:t>
       </w:r>
       <w:r>
         <w:rPr>
@@ -526,19 +582,80 @@
     </w:p>
     <w:p>
       <w:pPr>
-        <w:rPr>
-          <w:sz w:val="18"/>
-          <w:szCs w:val="18"/>
-        </w:rPr>
-      </w:pPr>
-    </w:p>
-    <w:p/>
-    <w:p>
-      <w:pPr>
+        <w:ind w:firstLine="708"/>
         <w:jc w:val="center"/>
-      </w:pPr>
-      <w:r>
-        <w:lastRenderedPageBreak/>
+        <w:rPr>
+          <w:sz w:val="18"/>
+          <w:szCs w:val="18"/>
+        </w:rPr>
+      </w:pPr>
+      <w:r>
+        <w:rPr>
+          <w:noProof/>
+          <w:sz w:val="18"/>
+          <w:szCs w:val="18"/>
+        </w:rPr>
+        <w:drawing>
+          <wp:anchor distT="0" distB="0" distL="114300" distR="114300" simplePos="0" relativeHeight="251658240" behindDoc="0" locked="0" layoutInCell="1" allowOverlap="1">
+            <wp:simplePos x="2674786" y="2918129"/>
+            <wp:positionH relativeFrom="margin">
+              <wp:align>right</wp:align>
+            </wp:positionH>
+            <wp:positionV relativeFrom="margin">
+              <wp:align>top</wp:align>
+            </wp:positionV>
+            <wp:extent cx="2676138" cy="1979874"/>
+            <wp:effectExtent l="19050" t="0" r="0" b="0"/>
+            <wp:wrapSquare wrapText="bothSides"/>
+            <wp:docPr id="2" name="Imagen 2"/>
+            <wp:cNvGraphicFramePr>
+              <a:graphicFrameLocks xmlns:a="http://schemas.openxmlformats.org/drawingml/2006/main" noChangeAspect="1"/>
+            </wp:cNvGraphicFramePr>
+            <a:graphic xmlns:a="http://schemas.openxmlformats.org/drawingml/2006/main">
+              <a:graphicData uri="http://schemas.openxmlformats.org/drawingml/2006/picture">
+                <pic:pic xmlns:pic="http://schemas.openxmlformats.org/drawingml/2006/picture">
+                  <pic:nvPicPr>
+                    <pic:cNvPr id="0" name="Picture 2"/>
+                    <pic:cNvPicPr>
+                      <a:picLocks noChangeAspect="1" noChangeArrowheads="1"/>
+                    </pic:cNvPicPr>
+                  </pic:nvPicPr>
+                  <pic:blipFill>
+                    <a:blip r:embed="rId9"/>
+                    <a:srcRect/>
+                    <a:stretch>
+                      <a:fillRect/>
+                    </a:stretch>
+                  </pic:blipFill>
+                  <pic:spPr bwMode="auto">
+                    <a:xfrm>
+                      <a:off x="0" y="0"/>
+                      <a:ext cx="2676138" cy="1979874"/>
+                    </a:xfrm>
+                    <a:prstGeom prst="rect">
+                      <a:avLst/>
+                    </a:prstGeom>
+                    <a:noFill/>
+                    <a:ln w="9525">
+                      <a:noFill/>
+                      <a:miter lim="800000"/>
+                      <a:headEnd/>
+                      <a:tailEnd/>
+                    </a:ln>
+                  </pic:spPr>
+                </pic:pic>
+              </a:graphicData>
+            </a:graphic>
+          </wp:anchor>
+        </w:drawing>
+      </w:r>
+    </w:p>
+    <w:p>
+      <w:pPr>
+        <w:ind w:firstLine="708"/>
+        <w:jc w:val="center"/>
+      </w:pPr>
+      <w:r>
         <w:t>A lo concreto</w:t>
       </w:r>
     </w:p>
@@ -743,6 +860,127 @@
       </w:r>
     </w:p>
     <w:p>
+      <w:pPr>
+        <w:jc w:val="center"/>
+        <w:rPr>
+          <w:sz w:val="18"/>
+          <w:szCs w:val="18"/>
+        </w:rPr>
+      </w:pPr>
+      <w:r>
+        <w:rPr>
+          <w:noProof/>
+          <w:sz w:val="18"/>
+          <w:szCs w:val="18"/>
+        </w:rPr>
+        <w:drawing>
+          <wp:inline distT="0" distB="0" distL="0" distR="0">
+            <wp:extent cx="2978592" cy="992864"/>
+            <wp:effectExtent l="19050" t="0" r="0" b="0"/>
+            <wp:docPr id="5" name="Imagen 5"/>
+            <wp:cNvGraphicFramePr>
+              <a:graphicFrameLocks xmlns:a="http://schemas.openxmlformats.org/drawingml/2006/main" noChangeAspect="1"/>
+            </wp:cNvGraphicFramePr>
+            <a:graphic xmlns:a="http://schemas.openxmlformats.org/drawingml/2006/main">
+              <a:graphicData uri="http://schemas.openxmlformats.org/drawingml/2006/picture">
+                <pic:pic xmlns:pic="http://schemas.openxmlformats.org/drawingml/2006/picture">
+                  <pic:nvPicPr>
+                    <pic:cNvPr id="0" name="Picture 5"/>
+                    <pic:cNvPicPr>
+                      <a:picLocks noChangeAspect="1" noChangeArrowheads="1"/>
+                    </pic:cNvPicPr>
+                  </pic:nvPicPr>
+                  <pic:blipFill>
+                    <a:blip r:embed="rId10"/>
+                    <a:srcRect/>
+                    <a:stretch>
+                      <a:fillRect/>
+                    </a:stretch>
+                  </pic:blipFill>
+                  <pic:spPr bwMode="auto">
+                    <a:xfrm>
+                      <a:off x="0" y="0"/>
+                      <a:ext cx="2983946" cy="994649"/>
+                    </a:xfrm>
+                    <a:prstGeom prst="rect">
+                      <a:avLst/>
+                    </a:prstGeom>
+                    <a:noFill/>
+                    <a:ln w="9525">
+                      <a:noFill/>
+                      <a:miter lim="800000"/>
+                      <a:headEnd/>
+                      <a:tailEnd/>
+                    </a:ln>
+                  </pic:spPr>
+                </pic:pic>
+              </a:graphicData>
+            </a:graphic>
+          </wp:inline>
+        </w:drawing>
+      </w:r>
+      <w:r>
+        <w:rPr>
+          <w:noProof/>
+          <w:sz w:val="18"/>
+          <w:szCs w:val="18"/>
+        </w:rPr>
+        <w:drawing>
+          <wp:anchor distT="0" distB="0" distL="114300" distR="114300" simplePos="0" relativeHeight="251659264" behindDoc="0" locked="0" layoutInCell="1" allowOverlap="1">
+            <wp:simplePos x="2539613" y="6512118"/>
+            <wp:positionH relativeFrom="margin">
+              <wp:align>left</wp:align>
+            </wp:positionH>
+            <wp:positionV relativeFrom="margin">
+              <wp:align>center</wp:align>
+            </wp:positionV>
+            <wp:extent cx="2501514" cy="1804946"/>
+            <wp:effectExtent l="19050" t="0" r="0" b="0"/>
+            <wp:wrapSquare wrapText="bothSides"/>
+            <wp:docPr id="3" name="Imagen 3"/>
+            <wp:cNvGraphicFramePr>
+              <a:graphicFrameLocks xmlns:a="http://schemas.openxmlformats.org/drawingml/2006/main" noChangeAspect="1"/>
+            </wp:cNvGraphicFramePr>
+            <a:graphic xmlns:a="http://schemas.openxmlformats.org/drawingml/2006/main">
+              <a:graphicData uri="http://schemas.openxmlformats.org/drawingml/2006/picture">
+                <pic:pic xmlns:pic="http://schemas.openxmlformats.org/drawingml/2006/picture">
+                  <pic:nvPicPr>
+                    <pic:cNvPr id="0" name="Picture 3"/>
+                    <pic:cNvPicPr>
+                      <a:picLocks noChangeAspect="1" noChangeArrowheads="1"/>
+                    </pic:cNvPicPr>
+                  </pic:nvPicPr>
+                  <pic:blipFill>
+                    <a:blip r:embed="rId11"/>
+                    <a:srcRect/>
+                    <a:stretch>
+                      <a:fillRect/>
+                    </a:stretch>
+                  </pic:blipFill>
+                  <pic:spPr bwMode="auto">
+                    <a:xfrm>
+                      <a:off x="0" y="0"/>
+                      <a:ext cx="2501514" cy="1804946"/>
+                    </a:xfrm>
+                    <a:prstGeom prst="rect">
+                      <a:avLst/>
+                    </a:prstGeom>
+                    <a:noFill/>
+                    <a:ln w="9525">
+                      <a:noFill/>
+                      <a:miter lim="800000"/>
+                      <a:headEnd/>
+                      <a:tailEnd/>
+                    </a:ln>
+                  </pic:spPr>
+                </pic:pic>
+              </a:graphicData>
+            </a:graphic>
+          </wp:anchor>
+        </w:drawing>
+      </w:r>
+    </w:p>
+    <w:p>
       <w:r>
         <w:rPr>
           <w:sz w:val="18"/>
@@ -885,7 +1123,15 @@
           <w:sz w:val="18"/>
           <w:szCs w:val="18"/>
         </w:rPr>
-        <w:t xml:space="preserve"> del mundo una de las estrategias comerciales que han llevado a la empresa a su actual </w:t>
+        <w:t xml:space="preserve"> del mundo una de las estrategias comerciales que han llevado a la </w:t>
+      </w:r>
+      <w:r>
+        <w:rPr>
+          <w:sz w:val="18"/>
+          <w:szCs w:val="18"/>
+        </w:rPr>
+        <w:lastRenderedPageBreak/>
+        <w:t xml:space="preserve">empresa a su actual </w:t>
       </w:r>
       <w:r>
         <w:rPr>
@@ -996,6 +1242,75 @@
       </w:pPr>
       <w:r>
         <w:rPr>
+          <w:noProof/>
+          <w:sz w:val="18"/>
+          <w:szCs w:val="18"/>
+        </w:rPr>
+        <w:drawing>
+          <wp:anchor distT="0" distB="0" distL="114300" distR="114300" simplePos="0" relativeHeight="251660288" behindDoc="0" locked="0" layoutInCell="1" allowOverlap="1">
+            <wp:simplePos x="1545700" y="898497"/>
+            <wp:positionH relativeFrom="margin">
+              <wp:align>left</wp:align>
+            </wp:positionH>
+            <wp:positionV relativeFrom="margin">
+              <wp:align>top</wp:align>
+            </wp:positionV>
+            <wp:extent cx="2843420" cy="2138901"/>
+            <wp:effectExtent l="19050" t="0" r="0" b="0"/>
+            <wp:wrapSquare wrapText="bothSides"/>
+            <wp:docPr id="4" name="Imagen 4"/>
+            <wp:cNvGraphicFramePr>
+              <a:graphicFrameLocks xmlns:a="http://schemas.openxmlformats.org/drawingml/2006/main" noChangeAspect="1"/>
+            </wp:cNvGraphicFramePr>
+            <a:graphic xmlns:a="http://schemas.openxmlformats.org/drawingml/2006/main">
+              <a:graphicData uri="http://schemas.openxmlformats.org/drawingml/2006/picture">
+                <pic:pic xmlns:pic="http://schemas.openxmlformats.org/drawingml/2006/picture">
+                  <pic:nvPicPr>
+                    <pic:cNvPr id="0" name="Picture 4"/>
+                    <pic:cNvPicPr>
+                      <a:picLocks noChangeAspect="1" noChangeArrowheads="1"/>
+                    </pic:cNvPicPr>
+                  </pic:nvPicPr>
+                  <pic:blipFill>
+                    <a:blip r:embed="rId12"/>
+                    <a:srcRect/>
+                    <a:stretch>
+                      <a:fillRect/>
+                    </a:stretch>
+                  </pic:blipFill>
+                  <pic:spPr bwMode="auto">
+                    <a:xfrm>
+                      <a:off x="0" y="0"/>
+                      <a:ext cx="2843420" cy="2138901"/>
+                    </a:xfrm>
+                    <a:prstGeom prst="rect">
+                      <a:avLst/>
+                    </a:prstGeom>
+                    <a:noFill/>
+                    <a:ln w="9525">
+                      <a:noFill/>
+                      <a:miter lim="800000"/>
+                      <a:headEnd/>
+                      <a:tailEnd/>
+                    </a:ln>
+                  </pic:spPr>
+                </pic:pic>
+              </a:graphicData>
+            </a:graphic>
+          </wp:anchor>
+        </w:drawing>
+      </w:r>
+    </w:p>
+    <w:p>
+      <w:pPr>
+        <w:ind w:firstLine="708"/>
+        <w:rPr>
+          <w:sz w:val="18"/>
+          <w:szCs w:val="18"/>
+        </w:rPr>
+      </w:pPr>
+      <w:r>
+        <w:rPr>
           <w:sz w:val="18"/>
           <w:szCs w:val="18"/>
         </w:rPr>
@@ -1197,7 +1512,7 @@
           <w:sz w:val="18"/>
           <w:szCs w:val="18"/>
         </w:rPr>
-        <w:t xml:space="preserve"> a su “Partner”)..</w:t>
+        <w:t xml:space="preserve"> a su “Partner”).</w:t>
       </w:r>
     </w:p>
     <w:p>
@@ -1480,18 +1795,13 @@
           <w:szCs w:val="18"/>
         </w:rPr>
         <w:tab/>
-        <w:t xml:space="preserve">El éxito de Amazon tiene sin lugar a dudas mucho que ver con las ideas innovadoras de su fundador Jeff Bezos. Al fin y al cabo la empresa no dio beneficios durante ocho años (lo cual molestó a muchos de sus inversores) y lo hizo porque Bezos consideró que era mas importante crecer antes que ser rentable. Por otra parte Amazon fue </w:t>
-      </w:r>
-      <w:r>
-        <w:rPr>
-          <w:sz w:val="18"/>
-          <w:szCs w:val="18"/>
-        </w:rPr>
-        <w:lastRenderedPageBreak/>
-        <w:t>pionera al subirse en el tren del Coud Computing dado que Jeff anticipo todo el potencial de Internet y lo que traería a mediano plazo.</w:t>
-      </w:r>
-    </w:p>
-    <w:p>
+        <w:t>El éxito de Amazon tiene sin lugar a dudas mucho que ver con las ideas innovadoras de su fundador Jeff Bezos. Al fin y al cabo la empresa no dio beneficios durante ocho años (lo cual molestó a muchos de sus inversores) y lo hizo porque Bezos consideró que era mas importante crecer antes que ser rentable. Por otra parte Amazon fue pionera al subirse en el tren del Coud Computing dado que Jeff anticipo todo el potencial de Internet y lo que traería a mediano plazo.</w:t>
+      </w:r>
+    </w:p>
+    <w:p>
+      <w:pPr>
+        <w:jc w:val="center"/>
+      </w:pPr>
       <w:r>
         <w:t>Modelos comerciales de Amazon</w:t>
       </w:r>
@@ -1700,6 +2010,7 @@
           <w:sz w:val="18"/>
           <w:szCs w:val="18"/>
         </w:rPr>
+        <w:lastRenderedPageBreak/>
         <w:tab/>
         <w:t xml:space="preserve">En el caso de Amazon la estrategia de negocio implementada es </w:t>
       </w:r>
@@ -1845,15 +2156,7 @@
           <w:szCs w:val="18"/>
         </w:rPr>
         <w:tab/>
-        <w:t xml:space="preserve">SSL es un protocolo criptogràfico que proporciona comunicaciones seguras a traves de una red (en particular internet). Actualmente proporciona cifrado de datos, autenticacion entre servidores, integridad de mensajes y opcionalmente autenticacion entre el cliente para conexiones TCP/IP. Dicho protocolo no solo permite </w:t>
-      </w:r>
-      <w:r>
-        <w:rPr>
-          <w:sz w:val="18"/>
-          <w:szCs w:val="18"/>
-        </w:rPr>
-        <w:lastRenderedPageBreak/>
-        <w:t>la proteccion de documentos de hipertexto (pàginas web) sino tambien sevicios como son FTP, SMTP, TELNET y muchos otros. SSL procura la encriptacion de la informacion intercambiada entre el cliente y el servidor, asegurando la proteccion del transito de informacion entre diferentes sistemas (èsto puede ser por ejemplo, el intercambio de informacion entre los servidores de Amazon, con los sitemas de los bancos asociados). La utilizacion de èste protocolo aporta a Amazon una importante componente de seguridad y confianza frente a sus usuarios.</w:t>
+        <w:t>SSL es un protocolo criptogràfico que proporciona comunicaciones seguras a traves de una red (en particular internet). Actualmente proporciona cifrado de datos, autenticacion entre servidores, integridad de mensajes y opcionalmente autenticacion entre el cliente para conexiones TCP/IP. Dicho protocolo no solo permite la proteccion de documentos de hipertexto (pàginas web) sino tambien sevicios como son FTP, SMTP, TELNET y muchos otros. SSL procura la encriptacion de la informacion intercambiada entre el cliente y el servidor, asegurando la proteccion del transito de informacion entre diferentes sistemas (èsto puede ser por ejemplo, el intercambio de informacion entre los servidores de Amazon, con los sitemas de los bancos asociados). La utilizacion de èste protocolo aporta a Amazon una importante componente de seguridad y confianza frente a sus usuarios.</w:t>
       </w:r>
     </w:p>
     <w:p>
@@ -2026,7 +2329,7 @@
         </w:rPr>
         <w:t xml:space="preserve">Otro de los mecanismos de seguridad utilizados por la empresa es el manejo de Certificados de servidor. El certificado contiene datos propios de la empresa certificada como es el dominio para el cual se expidio, dueño, domicilio y fecha de validez. Se emite por lo general por una empresa externa (o Certificate Authority) como puede ser </w:t>
       </w:r>
-      <w:hyperlink r:id="rId9" w:history="1">
+      <w:hyperlink r:id="rId14" w:history="1">
         <w:r>
           <w:rPr>
             <w:rStyle w:val="Hipervnculo"/>
@@ -2049,6 +2352,7 @@
         <w:jc w:val="center"/>
       </w:pPr>
       <w:r>
+        <w:lastRenderedPageBreak/>
         <w:t>Estrategias de publicidad</w:t>
       </w:r>
     </w:p>
@@ -2321,7 +2625,7 @@
       </w:r>
     </w:p>
     <w:p>
-      <w:hyperlink r:id="rId10" w:history="1">
+      <w:hyperlink r:id="rId15" w:history="1">
         <w:r>
           <w:rPr>
             <w:rStyle w:val="Hipervnculo"/>
@@ -2331,7 +2635,7 @@
       </w:hyperlink>
     </w:p>
     <w:p>
-      <w:hyperlink r:id="rId11" w:history="1">
+      <w:hyperlink r:id="rId16" w:history="1">
         <w:r>
           <w:rPr>
             <w:rStyle w:val="Hipervnculo"/>
@@ -2341,7 +2645,7 @@
       </w:hyperlink>
     </w:p>
     <w:p>
-      <w:hyperlink r:id="rId12" w:history="1">
+      <w:hyperlink r:id="rId17" w:history="1">
         <w:r>
           <w:rPr>
             <w:rStyle w:val="Hipervnculo"/>
@@ -2351,7 +2655,7 @@
       </w:hyperlink>
     </w:p>
     <w:p>
-      <w:hyperlink r:id="rId13" w:history="1">
+      <w:hyperlink r:id="rId18" w:history="1">
         <w:r>
           <w:rPr>
             <w:rStyle w:val="Hipervnculo"/>
@@ -2361,7 +2665,7 @@
       </w:hyperlink>
     </w:p>
     <w:p>
-      <w:hyperlink r:id="rId14" w:history="1">
+      <w:hyperlink r:id="rId19" w:history="1">
         <w:r>
           <w:rPr>
             <w:rStyle w:val="Hipervnculo"/>
@@ -2371,7 +2675,7 @@
       </w:hyperlink>
     </w:p>
     <w:p>
-      <w:hyperlink r:id="rId15" w:history="1">
+      <w:hyperlink r:id="rId20" w:history="1">
         <w:r>
           <w:rPr>
             <w:rStyle w:val="Hipervnculo"/>
@@ -2381,7 +2685,7 @@
       </w:hyperlink>
     </w:p>
     <w:p>
-      <w:hyperlink r:id="rId16" w:history="1">
+      <w:hyperlink r:id="rId21" w:history="1">
         <w:r>
           <w:rPr>
             <w:rStyle w:val="Hipervnculo"/>
@@ -2391,7 +2695,7 @@
       </w:hyperlink>
     </w:p>
     <w:p>
-      <w:hyperlink r:id="rId17" w:history="1">
+      <w:hyperlink r:id="rId22" w:history="1">
         <w:r>
           <w:rPr>
             <w:rStyle w:val="Hipervnculo"/>
@@ -2401,7 +2705,7 @@
       </w:hyperlink>
     </w:p>
     <w:p>
-      <w:hyperlink r:id="rId18" w:history="1">
+      <w:hyperlink r:id="rId23" w:history="1">
         <w:r>
           <w:rPr>
             <w:rStyle w:val="Hipervnculo"/>
@@ -3075,7 +3379,7 @@
 </file>
 
 <file path=customXml/itemProps1.xml><?xml version="1.0" encoding="utf-8"?>
-<ds:datastoreItem xmlns:ds="http://schemas.openxmlformats.org/officeDocument/2006/customXml" ds:itemID="{A227FB8E-0872-49BC-8B5B-5B3FC3BD6AF5}">
+<ds:datastoreItem xmlns:ds="http://schemas.openxmlformats.org/officeDocument/2006/customXml" ds:itemID="{F98474A4-88AA-4BD2-9BFC-834EAF4213BA}">
   <ds:schemaRefs>
     <ds:schemaRef ds:uri="http://schemas.openxmlformats.org/officeDocument/2006/bibliography"/>
   </ds:schemaRefs>

</xml_diff>